<commit_message>
Tweaks to the example for better desmos, images and alts - requires webshot and phantomJS
</commit_message>
<xml_diff>
--- a/examples/arclengthInR/arclengthInR.docx
+++ b/examples/arclengthInR/arclengthInR.docx
@@ -196,14 +196,14 @@
     </w:p>
     <w:p>
       <w:pPr>
-        <w:pStyle w:val="BodyText"/>
+        <w:pStyle w:val="CaptionedFigure"/>
       </w:pPr>
       <w:r>
         <w:drawing>
           <wp:inline>
             <wp:extent cx="5334000" cy="3556000"/>
             <wp:effectExtent b="0" l="0" r="0" t="0"/>
-            <wp:docPr descr="" title="" id="25" name="Picture"/>
+            <wp:docPr descr="Accessible interactive graph at https://www.desmos.com/calculator/t8dz6vlmnz" title="" id="25" name="Picture"/>
             <a:graphic>
               <a:graphicData uri="http://schemas.openxmlformats.org/drawingml/2006/picture">
                 <pic:pic>
@@ -243,7 +243,7 @@
     </w:p>
     <w:p>
       <w:pPr>
-        <w:pStyle w:val="BodyText"/>
+        <w:pStyle w:val="ImageCaption"/>
       </w:pPr>
       <w:r>
         <w:t xml:space="preserve">Accessible interactive graph at</w:t>
@@ -301,14 +301,14 @@
     </w:p>
     <w:p>
       <w:pPr>
-        <w:pStyle w:val="BodyText"/>
+        <w:pStyle w:val="CaptionedFigure"/>
       </w:pPr>
       <w:r>
         <w:drawing>
           <wp:inline>
             <wp:extent cx="5334000" cy="6303101"/>
             <wp:effectExtent b="0" l="0" r="0" t="0"/>
-            <wp:docPr descr="" title="" id="29" name="Picture"/>
+            <wp:docPr descr="Accessible interactive graph at https://www.desmos.com/calculator/g5duc4kmfp" title="" id="29" name="Picture"/>
             <a:graphic>
               <a:graphicData uri="http://schemas.openxmlformats.org/drawingml/2006/picture">
                 <pic:pic>
@@ -348,7 +348,7 @@
     </w:p>
     <w:p>
       <w:pPr>
-        <w:pStyle w:val="BodyText"/>
+        <w:pStyle w:val="ImageCaption"/>
       </w:pPr>
       <w:r>
         <w:t xml:space="preserve">Accessible interactive graph at</w:t>

</xml_diff>